<commit_message>
Replaced the docx file with the current version
</commit_message>
<xml_diff>
--- a/Assignment 1 W26.docx
+++ b/Assignment 1 W26.docx
@@ -369,7 +369,14 @@
           <w:i/>
           <w:sz w:val="24"/>
         </w:rPr>
-        <w:t>for</w:t>
+        <w:t>fo</w:t>
+      </w:r>
+      <w:r>
+        <w:rPr>
+          <w:i/>
+          <w:sz w:val="24"/>
+        </w:rPr>
+        <w:t>r</w:t>
       </w:r>
       <w:r>
         <w:rPr>
@@ -386,8 +393,6 @@
         </w:rPr>
         <w:t>completing more than two problems</w:t>
       </w:r>
-      <w:bookmarkStart w:id="0" w:name="_GoBack"/>
-      <w:bookmarkEnd w:id="0"/>
     </w:p>
     <w:p>
       <w:pPr>
@@ -898,11 +903,13 @@
           <w:tab w:val="left" w:pos="1545"/>
         </w:tabs>
         <w:rPr>
-          <w:sz w:val="24"/>
-        </w:rPr>
-      </w:pPr>
-      <w:r>
-        <w:rPr>
+          <w:color w:val="FF0000"/>
+          <w:sz w:val="24"/>
+        </w:rPr>
+      </w:pPr>
+      <w:r>
+        <w:rPr>
+          <w:color w:val="FF0000"/>
           <w:sz w:val="24"/>
         </w:rPr>
         <w:t>Steps:</w:t>
@@ -919,11 +926,13 @@
           <w:tab w:val="left" w:pos="1545"/>
         </w:tabs>
         <w:rPr>
-          <w:sz w:val="24"/>
-        </w:rPr>
-      </w:pPr>
-      <w:r>
-        <w:rPr>
+          <w:color w:val="FF0000"/>
+          <w:sz w:val="24"/>
+        </w:rPr>
+      </w:pPr>
+      <w:r>
+        <w:rPr>
+          <w:color w:val="FF0000"/>
           <w:sz w:val="24"/>
         </w:rPr>
         <w:t>Imported to Data Frame (read.csv)</w:t>
@@ -940,11 +949,13 @@
           <w:tab w:val="left" w:pos="1545"/>
         </w:tabs>
         <w:rPr>
-          <w:sz w:val="24"/>
-        </w:rPr>
-      </w:pPr>
-      <w:r>
-        <w:rPr>
+          <w:color w:val="FF0000"/>
+          <w:sz w:val="24"/>
+        </w:rPr>
+      </w:pPr>
+      <w:r>
+        <w:rPr>
+          <w:color w:val="FF0000"/>
           <w:sz w:val="24"/>
         </w:rPr>
         <w:t>Converted from Data Frame to Matrix (</w:t>
@@ -953,6 +964,7 @@
       <w:proofErr w:type="gramStart"/>
       <w:r>
         <w:rPr>
+          <w:color w:val="FF0000"/>
           <w:sz w:val="24"/>
         </w:rPr>
         <w:t>as.matrix</w:t>
@@ -961,6 +973,7 @@
       <w:proofErr w:type="gramEnd"/>
       <w:r>
         <w:rPr>
+          <w:color w:val="FF0000"/>
           <w:sz w:val="24"/>
         </w:rPr>
         <w:t>)</w:t>
@@ -977,11 +990,13 @@
           <w:tab w:val="left" w:pos="1545"/>
         </w:tabs>
         <w:rPr>
-          <w:sz w:val="24"/>
-        </w:rPr>
-      </w:pPr>
-      <w:r>
-        <w:rPr>
+          <w:color w:val="FF0000"/>
+          <w:sz w:val="24"/>
+        </w:rPr>
+      </w:pPr>
+      <w:r>
+        <w:rPr>
+          <w:color w:val="FF0000"/>
           <w:sz w:val="24"/>
         </w:rPr>
         <w:t>Confirmed class and structure</w:t>
@@ -998,11 +1013,13 @@
           <w:tab w:val="left" w:pos="1545"/>
         </w:tabs>
         <w:rPr>
-          <w:sz w:val="24"/>
-        </w:rPr>
-      </w:pPr>
-      <w:r>
-        <w:rPr>
+          <w:color w:val="FF0000"/>
+          <w:sz w:val="24"/>
+        </w:rPr>
+      </w:pPr>
+      <w:r>
+        <w:rPr>
+          <w:color w:val="FF0000"/>
           <w:sz w:val="24"/>
         </w:rPr>
         <w:t>Performed matrix multiply using transformed matrix to get a square matrix</w:t>
@@ -1019,11 +1036,13 @@
           <w:tab w:val="left" w:pos="1545"/>
         </w:tabs>
         <w:rPr>
-          <w:sz w:val="24"/>
-        </w:rPr>
-      </w:pPr>
-      <w:r>
-        <w:rPr>
+          <w:color w:val="FF0000"/>
+          <w:sz w:val="24"/>
+        </w:rPr>
+      </w:pPr>
+      <w:r>
+        <w:rPr>
+          <w:color w:val="FF0000"/>
           <w:sz w:val="24"/>
         </w:rPr>
         <w:t>Used eigen function to get result</w:t>
@@ -1040,214 +1059,37 @@
           <w:tab w:val="left" w:pos="1545"/>
         </w:tabs>
         <w:rPr>
-          <w:sz w:val="24"/>
-        </w:rPr>
-      </w:pPr>
-      <w:r>
-        <w:rPr>
+          <w:color w:val="FF0000"/>
+          <w:sz w:val="24"/>
+        </w:rPr>
+      </w:pPr>
+      <w:r>
+        <w:rPr>
+          <w:color w:val="FF0000"/>
           <w:sz w:val="24"/>
         </w:rPr>
         <w:t xml:space="preserve">Extracted </w:t>
       </w:r>
       <w:r>
         <w:rPr>
+          <w:color w:val="FF0000"/>
           <w:sz w:val="24"/>
         </w:rPr>
         <w:t xml:space="preserve">test </w:t>
       </w:r>
       <w:r>
         <w:rPr>
+          <w:color w:val="FF0000"/>
           <w:sz w:val="24"/>
         </w:rPr>
         <w:t>eigenvalues and eigenvectors</w:t>
       </w:r>
       <w:r>
         <w:rPr>
+          <w:color w:val="FF0000"/>
           <w:sz w:val="24"/>
         </w:rPr>
         <w:t xml:space="preserve"> to print for inspection</w:t>
-      </w:r>
-    </w:p>
-    <w:p>
-      <w:pPr>
-        <w:pStyle w:val="ListParagraph"/>
-        <w:numPr>
-          <w:ilvl w:val="3"/>
-          <w:numId w:val="4"/>
-        </w:numPr>
-        <w:tabs>
-          <w:tab w:val="left" w:pos="1545"/>
-        </w:tabs>
-        <w:rPr>
-          <w:sz w:val="24"/>
-        </w:rPr>
-      </w:pPr>
-      <w:r>
-        <w:rPr>
-          <w:sz w:val="24"/>
-        </w:rPr>
-        <w:t>Tested results using sequence:</w:t>
-      </w:r>
-    </w:p>
-    <w:p>
-      <w:pPr>
-        <w:pStyle w:val="ListParagraph"/>
-        <w:numPr>
-          <w:ilvl w:val="4"/>
-          <w:numId w:val="4"/>
-        </w:numPr>
-        <w:tabs>
-          <w:tab w:val="left" w:pos="1545"/>
-        </w:tabs>
-        <w:rPr>
-          <w:sz w:val="24"/>
-        </w:rPr>
-      </w:pPr>
-      <w:r>
-        <w:rPr>
-          <w:sz w:val="24"/>
-        </w:rPr>
-        <w:t>Extract first column of vector and first row of value</w:t>
-      </w:r>
-    </w:p>
-    <w:p>
-      <w:pPr>
-        <w:pStyle w:val="ListParagraph"/>
-        <w:numPr>
-          <w:ilvl w:val="4"/>
-          <w:numId w:val="4"/>
-        </w:numPr>
-        <w:tabs>
-          <w:tab w:val="left" w:pos="1545"/>
-        </w:tabs>
-        <w:rPr>
-          <w:sz w:val="24"/>
-        </w:rPr>
-      </w:pPr>
-      <w:r>
-        <w:rPr>
-          <w:sz w:val="24"/>
-        </w:rPr>
-        <w:t xml:space="preserve">Create </w:t>
-      </w:r>
-      <w:proofErr w:type="spellStart"/>
-      <w:r>
-        <w:rPr>
-          <w:sz w:val="24"/>
-        </w:rPr>
-        <w:t>normalized_eigenvector</w:t>
-      </w:r>
-      <w:proofErr w:type="spellEnd"/>
-      <w:r>
-        <w:rPr>
-          <w:sz w:val="24"/>
-        </w:rPr>
-        <w:t xml:space="preserve"> by dividing </w:t>
-      </w:r>
-      <w:r>
-        <w:rPr>
-          <w:sz w:val="24"/>
-        </w:rPr>
-        <w:t xml:space="preserve">extracted vector by the </w:t>
-      </w:r>
-      <w:r>
-        <w:rPr>
-          <w:sz w:val="24"/>
-        </w:rPr>
-        <w:t>square root of the sum of the vectors squared</w:t>
-      </w:r>
-    </w:p>
-    <w:p>
-      <w:pPr>
-        <w:pStyle w:val="ListParagraph"/>
-        <w:numPr>
-          <w:ilvl w:val="4"/>
-          <w:numId w:val="4"/>
-        </w:numPr>
-        <w:tabs>
-          <w:tab w:val="left" w:pos="1545"/>
-        </w:tabs>
-        <w:rPr>
-          <w:sz w:val="24"/>
-        </w:rPr>
-      </w:pPr>
-      <w:r>
-        <w:rPr>
-          <w:sz w:val="24"/>
-        </w:rPr>
-        <w:t xml:space="preserve">Matrix multiply the normalized vector by the original </w:t>
-      </w:r>
-    </w:p>
-    <w:p>
-      <w:pPr>
-        <w:pStyle w:val="ListParagraph"/>
-        <w:numPr>
-          <w:ilvl w:val="4"/>
-          <w:numId w:val="4"/>
-        </w:numPr>
-        <w:tabs>
-          <w:tab w:val="left" w:pos="1545"/>
-        </w:tabs>
-        <w:spacing w:before="11" w:line="244" w:lineRule="auto"/>
-        <w:ind w:right="213"/>
-        <w:rPr>
-          <w:sz w:val="24"/>
-        </w:rPr>
-      </w:pPr>
-      <w:r>
-        <w:rPr>
-          <w:sz w:val="24"/>
-        </w:rPr>
-        <w:t xml:space="preserve">This provides a number which if, rule of thumb, &gt; 30, indicates positive </w:t>
-      </w:r>
-      <w:proofErr w:type="spellStart"/>
-      <w:r>
-        <w:rPr>
-          <w:sz w:val="24"/>
-        </w:rPr>
-        <w:t>multicolinearity</w:t>
-      </w:r>
-      <w:proofErr w:type="spellEnd"/>
-    </w:p>
-    <w:p>
-      <w:pPr>
-        <w:pStyle w:val="ListParagraph"/>
-        <w:numPr>
-          <w:ilvl w:val="4"/>
-          <w:numId w:val="4"/>
-        </w:numPr>
-        <w:tabs>
-          <w:tab w:val="left" w:pos="1545"/>
-        </w:tabs>
-        <w:spacing w:before="11" w:line="244" w:lineRule="auto"/>
-        <w:ind w:right="213"/>
-        <w:rPr>
-          <w:sz w:val="24"/>
-        </w:rPr>
-      </w:pPr>
-      <w:r>
-        <w:rPr>
-          <w:sz w:val="24"/>
-        </w:rPr>
-        <w:t>The min value (</w:t>
-      </w:r>
-      <w:r>
-        <w:rPr>
-          <w:sz w:val="24"/>
-        </w:rPr>
-        <w:t>-1.345885e-15</w:t>
-      </w:r>
-      <w:r>
-        <w:rPr>
-          <w:sz w:val="24"/>
-        </w:rPr>
-        <w:t>) is so close to zero as to indicate near-perfect multicollinearity</w:t>
-      </w:r>
-      <w:r>
-        <w:rPr>
-          <w:sz w:val="24"/>
-        </w:rPr>
-        <w:t>)</w:t>
       </w:r>
     </w:p>
     <w:p>
@@ -1471,65 +1313,76 @@
         <w:spacing w:before="11" w:line="244" w:lineRule="auto"/>
         <w:ind w:right="213"/>
         <w:rPr>
-          <w:sz w:val="24"/>
-        </w:rPr>
-      </w:pPr>
-      <w:r>
-        <w:rPr>
+          <w:color w:val="FF0000"/>
+          <w:sz w:val="24"/>
+        </w:rPr>
+      </w:pPr>
+      <w:r>
+        <w:rPr>
+          <w:color w:val="FF0000"/>
           <w:sz w:val="24"/>
         </w:rPr>
         <w:t>No</w:t>
       </w:r>
       <w:r>
         <w:rPr>
+          <w:color w:val="FF0000"/>
           <w:sz w:val="24"/>
         </w:rPr>
         <w:t>t directly</w:t>
       </w:r>
       <w:r>
         <w:rPr>
-          <w:sz w:val="24"/>
-        </w:rPr>
-        <w:t xml:space="preserve"> </w:t>
-      </w:r>
-      <w:r>
-        <w:rPr>
+          <w:color w:val="FF0000"/>
+          <w:sz w:val="24"/>
+        </w:rPr>
+        <w:t xml:space="preserve"> </w:t>
+      </w:r>
+      <w:r>
+        <w:rPr>
+          <w:color w:val="FF0000"/>
           <w:sz w:val="24"/>
         </w:rPr>
         <w:t>–</w:t>
       </w:r>
       <w:r>
         <w:rPr>
-          <w:sz w:val="24"/>
-        </w:rPr>
-        <w:t xml:space="preserve"> </w:t>
-      </w:r>
-      <w:r>
-        <w:rPr>
+          <w:color w:val="FF0000"/>
+          <w:sz w:val="24"/>
+        </w:rPr>
+        <w:t xml:space="preserve"> </w:t>
+      </w:r>
+      <w:r>
+        <w:rPr>
+          <w:color w:val="FF0000"/>
           <w:sz w:val="24"/>
         </w:rPr>
         <w:t>it does not indicate the significance of individual predictors</w:t>
       </w:r>
       <w:r>
         <w:rPr>
+          <w:color w:val="FF0000"/>
           <w:sz w:val="24"/>
         </w:rPr>
         <w:t>.</w:t>
       </w:r>
       <w:r>
         <w:rPr>
-          <w:sz w:val="24"/>
-        </w:rPr>
-        <w:t xml:space="preserve"> </w:t>
-      </w:r>
-      <w:r>
-        <w:rPr>
+          <w:color w:val="FF0000"/>
+          <w:sz w:val="24"/>
+        </w:rPr>
+        <w:t xml:space="preserve"> </w:t>
+      </w:r>
+      <w:r>
+        <w:rPr>
+          <w:color w:val="FF0000"/>
           <w:sz w:val="24"/>
         </w:rPr>
         <w:t>I</w:t>
       </w:r>
       <w:r>
         <w:rPr>
+          <w:color w:val="FF0000"/>
           <w:sz w:val="24"/>
         </w:rPr>
         <w:t>t does provide an indicator of overall multicollinearity with the square root of the max eigenvalue divided by the min eigenvalue.</w:t>
@@ -1548,11 +1401,13 @@
         <w:spacing w:before="11" w:line="244" w:lineRule="auto"/>
         <w:ind w:right="213"/>
         <w:rPr>
-          <w:sz w:val="24"/>
-        </w:rPr>
-      </w:pPr>
-      <w:r>
-        <w:rPr>
+          <w:color w:val="FF0000"/>
+          <w:sz w:val="24"/>
+        </w:rPr>
+      </w:pPr>
+      <w:r>
+        <w:rPr>
+          <w:color w:val="FF0000"/>
           <w:sz w:val="24"/>
         </w:rPr>
         <w:t>It indicates dimensionality:</w:t>
@@ -1571,11 +1426,13 @@
         <w:spacing w:before="11" w:line="244" w:lineRule="auto"/>
         <w:ind w:right="213"/>
         <w:rPr>
-          <w:sz w:val="24"/>
-        </w:rPr>
-      </w:pPr>
-      <w:r>
-        <w:rPr>
+          <w:color w:val="FF0000"/>
+          <w:sz w:val="24"/>
+        </w:rPr>
+      </w:pPr>
+      <w:r>
+        <w:rPr>
+          <w:color w:val="FF0000"/>
           <w:sz w:val="24"/>
         </w:rPr>
         <w:t>Calculate the property variance by dividing the eigenvalues by the sum of eigenvalues</w:t>
@@ -1594,11 +1451,13 @@
         <w:spacing w:before="11" w:line="244" w:lineRule="auto"/>
         <w:ind w:right="213"/>
         <w:rPr>
-          <w:sz w:val="24"/>
-        </w:rPr>
-      </w:pPr>
-      <w:r>
-        <w:rPr>
+          <w:color w:val="FF0000"/>
+          <w:sz w:val="24"/>
+        </w:rPr>
+      </w:pPr>
+      <w:r>
+        <w:rPr>
+          <w:color w:val="FF0000"/>
           <w:sz w:val="24"/>
         </w:rPr>
         <w:t xml:space="preserve">Execute a cumulative sum on the property variance </w:t>
@@ -1618,13 +1477,11 @@
         <w:ind w:right="1090"/>
         <w:rPr>
           <w:sz w:val="24"/>
-          <w:highlight w:val="yellow"/>
-        </w:rPr>
-      </w:pPr>
-      <w:r>
-        <w:rPr>
-          <w:sz w:val="24"/>
-          <w:highlight w:val="yellow"/>
+        </w:rPr>
+      </w:pPr>
+      <w:r>
+        <w:rPr>
+          <w:sz w:val="24"/>
         </w:rPr>
         <w:t>Verify</w:t>
       </w:r>
@@ -1632,14 +1489,12 @@
         <w:rPr>
           <w:spacing w:val="-6"/>
           <w:sz w:val="24"/>
-          <w:highlight w:val="yellow"/>
-        </w:rPr>
-        <w:t xml:space="preserve"> </w:t>
-      </w:r>
-      <w:r>
-        <w:rPr>
-          <w:sz w:val="24"/>
-          <w:highlight w:val="yellow"/>
+        </w:rPr>
+        <w:t xml:space="preserve"> </w:t>
+      </w:r>
+      <w:r>
+        <w:rPr>
+          <w:sz w:val="24"/>
         </w:rPr>
         <w:t>that</w:t>
       </w:r>
@@ -1647,14 +1502,12 @@
         <w:rPr>
           <w:spacing w:val="-6"/>
           <w:sz w:val="24"/>
-          <w:highlight w:val="yellow"/>
-        </w:rPr>
-        <w:t xml:space="preserve"> </w:t>
-      </w:r>
-      <w:r>
-        <w:rPr>
-          <w:sz w:val="24"/>
-          <w:highlight w:val="yellow"/>
+        </w:rPr>
+        <w:t xml:space="preserve"> </w:t>
+      </w:r>
+      <w:r>
+        <w:rPr>
+          <w:sz w:val="24"/>
         </w:rPr>
         <w:t>one</w:t>
       </w:r>
@@ -1662,14 +1515,12 @@
         <w:rPr>
           <w:spacing w:val="-7"/>
           <w:sz w:val="24"/>
-          <w:highlight w:val="yellow"/>
-        </w:rPr>
-        <w:t xml:space="preserve"> </w:t>
-      </w:r>
-      <w:r>
-        <w:rPr>
-          <w:sz w:val="24"/>
-          <w:highlight w:val="yellow"/>
+        </w:rPr>
+        <w:t xml:space="preserve"> </w:t>
+      </w:r>
+      <w:r>
+        <w:rPr>
+          <w:sz w:val="24"/>
         </w:rPr>
         <w:t>of</w:t>
       </w:r>
@@ -1677,14 +1528,12 @@
         <w:rPr>
           <w:spacing w:val="-6"/>
           <w:sz w:val="24"/>
-          <w:highlight w:val="yellow"/>
-        </w:rPr>
-        <w:t xml:space="preserve"> </w:t>
-      </w:r>
-      <w:r>
-        <w:rPr>
-          <w:sz w:val="24"/>
-          <w:highlight w:val="yellow"/>
+        </w:rPr>
+        <w:t xml:space="preserve"> </w:t>
+      </w:r>
+      <w:r>
+        <w:rPr>
+          <w:sz w:val="24"/>
         </w:rPr>
         <w:t>the</w:t>
       </w:r>
@@ -1692,14 +1541,12 @@
         <w:rPr>
           <w:spacing w:val="-7"/>
           <w:sz w:val="24"/>
-          <w:highlight w:val="yellow"/>
-        </w:rPr>
-        <w:t xml:space="preserve"> </w:t>
-      </w:r>
-      <w:r>
-        <w:rPr>
-          <w:sz w:val="24"/>
-          <w:highlight w:val="yellow"/>
+        </w:rPr>
+        <w:t xml:space="preserve"> </w:t>
+      </w:r>
+      <w:r>
+        <w:rPr>
+          <w:sz w:val="24"/>
         </w:rPr>
         <w:t>eigenvectors</w:t>
       </w:r>
@@ -1707,14 +1554,12 @@
         <w:rPr>
           <w:spacing w:val="-6"/>
           <w:sz w:val="24"/>
-          <w:highlight w:val="yellow"/>
-        </w:rPr>
-        <w:t xml:space="preserve"> </w:t>
-      </w:r>
-      <w:r>
-        <w:rPr>
-          <w:sz w:val="24"/>
-          <w:highlight w:val="yellow"/>
+        </w:rPr>
+        <w:t xml:space="preserve"> </w:t>
+      </w:r>
+      <w:r>
+        <w:rPr>
+          <w:sz w:val="24"/>
         </w:rPr>
         <w:t>reported</w:t>
       </w:r>
@@ -1722,14 +1567,12 @@
         <w:rPr>
           <w:spacing w:val="-6"/>
           <w:sz w:val="24"/>
-          <w:highlight w:val="yellow"/>
-        </w:rPr>
-        <w:t xml:space="preserve"> </w:t>
-      </w:r>
-      <w:r>
-        <w:rPr>
-          <w:sz w:val="24"/>
-          <w:highlight w:val="yellow"/>
+        </w:rPr>
+        <w:t xml:space="preserve"> </w:t>
+      </w:r>
+      <w:r>
+        <w:rPr>
+          <w:sz w:val="24"/>
         </w:rPr>
         <w:t>in</w:t>
       </w:r>
@@ -1737,14 +1580,12 @@
         <w:rPr>
           <w:spacing w:val="-6"/>
           <w:sz w:val="24"/>
-          <w:highlight w:val="yellow"/>
-        </w:rPr>
-        <w:t xml:space="preserve"> </w:t>
-      </w:r>
-      <w:r>
-        <w:rPr>
-          <w:sz w:val="24"/>
-          <w:highlight w:val="yellow"/>
+        </w:rPr>
+        <w:t xml:space="preserve"> </w:t>
+      </w:r>
+      <w:r>
+        <w:rPr>
+          <w:sz w:val="24"/>
         </w:rPr>
         <w:t>your</w:t>
       </w:r>
@@ -1752,14 +1593,12 @@
         <w:rPr>
           <w:spacing w:val="-6"/>
           <w:sz w:val="24"/>
-          <w:highlight w:val="yellow"/>
-        </w:rPr>
-        <w:t xml:space="preserve"> </w:t>
-      </w:r>
-      <w:r>
-        <w:rPr>
-          <w:sz w:val="24"/>
-          <w:highlight w:val="yellow"/>
+        </w:rPr>
+        <w:t xml:space="preserve"> </w:t>
+      </w:r>
+      <w:r>
+        <w:rPr>
+          <w:sz w:val="24"/>
         </w:rPr>
         <w:t>printout</w:t>
       </w:r>
@@ -1767,14 +1606,12 @@
         <w:rPr>
           <w:spacing w:val="-7"/>
           <w:sz w:val="24"/>
-          <w:highlight w:val="yellow"/>
-        </w:rPr>
-        <w:t xml:space="preserve"> </w:t>
-      </w:r>
-      <w:r>
-        <w:rPr>
-          <w:sz w:val="24"/>
-          <w:highlight w:val="yellow"/>
+        </w:rPr>
+        <w:t xml:space="preserve"> </w:t>
+      </w:r>
+      <w:r>
+        <w:rPr>
+          <w:sz w:val="24"/>
         </w:rPr>
         <w:t>is</w:t>
       </w:r>
@@ -1782,14 +1619,12 @@
         <w:rPr>
           <w:spacing w:val="-6"/>
           <w:sz w:val="24"/>
-          <w:highlight w:val="yellow"/>
-        </w:rPr>
-        <w:t xml:space="preserve"> </w:t>
-      </w:r>
-      <w:r>
-        <w:rPr>
-          <w:sz w:val="24"/>
-          <w:highlight w:val="yellow"/>
+        </w:rPr>
+        <w:t xml:space="preserve"> </w:t>
+      </w:r>
+      <w:r>
+        <w:rPr>
+          <w:sz w:val="24"/>
         </w:rPr>
         <w:t>indeed</w:t>
       </w:r>
@@ -1797,14 +1632,12 @@
         <w:rPr>
           <w:spacing w:val="-6"/>
           <w:sz w:val="24"/>
-          <w:highlight w:val="yellow"/>
-        </w:rPr>
-        <w:t xml:space="preserve"> </w:t>
-      </w:r>
-      <w:r>
-        <w:rPr>
-          <w:sz w:val="24"/>
-          <w:highlight w:val="yellow"/>
+        </w:rPr>
+        <w:t xml:space="preserve"> </w:t>
+      </w:r>
+      <w:r>
+        <w:rPr>
+          <w:sz w:val="24"/>
         </w:rPr>
         <w:t xml:space="preserve">an eigenvector </w:t>
       </w:r>
@@ -1812,14 +1645,12 @@
         <w:rPr>
           <w:b/>
           <w:sz w:val="24"/>
-          <w:highlight w:val="yellow"/>
         </w:rPr>
         <w:t>M</w:t>
       </w:r>
       <w:r>
         <w:rPr>
           <w:sz w:val="24"/>
-          <w:highlight w:val="yellow"/>
         </w:rPr>
         <w:t xml:space="preserve">. </w:t>
       </w:r>
@@ -1827,9 +1658,175 @@
         <w:rPr>
           <w:color w:val="0000FF"/>
           <w:sz w:val="24"/>
-          <w:highlight w:val="yellow"/>
         </w:rPr>
         <w:t>[8 marks]</w:t>
+      </w:r>
+    </w:p>
+    <w:p>
+      <w:pPr>
+        <w:pStyle w:val="ListParagraph"/>
+        <w:numPr>
+          <w:ilvl w:val="2"/>
+          <w:numId w:val="4"/>
+        </w:numPr>
+        <w:tabs>
+          <w:tab w:val="left" w:pos="1545"/>
+        </w:tabs>
+        <w:rPr>
+          <w:color w:val="FF0000"/>
+          <w:sz w:val="24"/>
+        </w:rPr>
+      </w:pPr>
+      <w:r>
+        <w:rPr>
+          <w:color w:val="FF0000"/>
+          <w:sz w:val="24"/>
+        </w:rPr>
+        <w:t>Tested results using sequence:</w:t>
+      </w:r>
+    </w:p>
+    <w:p>
+      <w:pPr>
+        <w:pStyle w:val="ListParagraph"/>
+        <w:numPr>
+          <w:ilvl w:val="3"/>
+          <w:numId w:val="4"/>
+        </w:numPr>
+        <w:tabs>
+          <w:tab w:val="left" w:pos="1545"/>
+        </w:tabs>
+        <w:rPr>
+          <w:color w:val="FF0000"/>
+          <w:sz w:val="24"/>
+        </w:rPr>
+      </w:pPr>
+      <w:r>
+        <w:rPr>
+          <w:color w:val="FF0000"/>
+          <w:sz w:val="24"/>
+        </w:rPr>
+        <w:t>Extract first column of vector and first row of value</w:t>
+      </w:r>
+    </w:p>
+    <w:p>
+      <w:pPr>
+        <w:pStyle w:val="ListParagraph"/>
+        <w:numPr>
+          <w:ilvl w:val="3"/>
+          <w:numId w:val="4"/>
+        </w:numPr>
+        <w:tabs>
+          <w:tab w:val="left" w:pos="1545"/>
+        </w:tabs>
+        <w:rPr>
+          <w:color w:val="FF0000"/>
+          <w:sz w:val="24"/>
+        </w:rPr>
+      </w:pPr>
+      <w:r>
+        <w:rPr>
+          <w:color w:val="FF0000"/>
+          <w:sz w:val="24"/>
+        </w:rPr>
+        <w:t xml:space="preserve">Create </w:t>
+      </w:r>
+      <w:proofErr w:type="spellStart"/>
+      <w:r>
+        <w:rPr>
+          <w:color w:val="FF0000"/>
+          <w:sz w:val="24"/>
+        </w:rPr>
+        <w:t>normalized_eigenvector</w:t>
+      </w:r>
+      <w:proofErr w:type="spellEnd"/>
+      <w:r>
+        <w:rPr>
+          <w:color w:val="FF0000"/>
+          <w:sz w:val="24"/>
+        </w:rPr>
+        <w:t xml:space="preserve"> by dividing extracted vector by the square root of the sum of the vectors squared</w:t>
+      </w:r>
+    </w:p>
+    <w:p>
+      <w:pPr>
+        <w:pStyle w:val="ListParagraph"/>
+        <w:numPr>
+          <w:ilvl w:val="3"/>
+          <w:numId w:val="4"/>
+        </w:numPr>
+        <w:tabs>
+          <w:tab w:val="left" w:pos="1545"/>
+        </w:tabs>
+        <w:rPr>
+          <w:color w:val="FF0000"/>
+          <w:sz w:val="24"/>
+        </w:rPr>
+      </w:pPr>
+      <w:r>
+        <w:rPr>
+          <w:color w:val="FF0000"/>
+          <w:sz w:val="24"/>
+        </w:rPr>
+        <w:t xml:space="preserve">Matrix multiply the normalized vector by the original </w:t>
+      </w:r>
+    </w:p>
+    <w:p>
+      <w:pPr>
+        <w:pStyle w:val="ListParagraph"/>
+        <w:numPr>
+          <w:ilvl w:val="3"/>
+          <w:numId w:val="4"/>
+        </w:numPr>
+        <w:tabs>
+          <w:tab w:val="left" w:pos="1545"/>
+        </w:tabs>
+        <w:spacing w:before="11" w:line="244" w:lineRule="auto"/>
+        <w:ind w:right="213"/>
+        <w:rPr>
+          <w:color w:val="FF0000"/>
+          <w:sz w:val="24"/>
+        </w:rPr>
+      </w:pPr>
+      <w:r>
+        <w:rPr>
+          <w:color w:val="FF0000"/>
+          <w:sz w:val="24"/>
+        </w:rPr>
+        <w:t xml:space="preserve">This provides a number which if, rule of thumb, &gt; 30, indicates positive </w:t>
+      </w:r>
+      <w:proofErr w:type="spellStart"/>
+      <w:r>
+        <w:rPr>
+          <w:color w:val="FF0000"/>
+          <w:sz w:val="24"/>
+        </w:rPr>
+        <w:t>multicolinearity</w:t>
+      </w:r>
+      <w:proofErr w:type="spellEnd"/>
+    </w:p>
+    <w:p>
+      <w:pPr>
+        <w:pStyle w:val="ListParagraph"/>
+        <w:numPr>
+          <w:ilvl w:val="3"/>
+          <w:numId w:val="4"/>
+        </w:numPr>
+        <w:tabs>
+          <w:tab w:val="left" w:pos="1545"/>
+        </w:tabs>
+        <w:spacing w:before="11" w:line="244" w:lineRule="auto"/>
+        <w:ind w:right="213"/>
+        <w:rPr>
+          <w:color w:val="FF0000"/>
+          <w:sz w:val="24"/>
+        </w:rPr>
+      </w:pPr>
+      <w:r>
+        <w:rPr>
+          <w:color w:val="FF0000"/>
+          <w:sz w:val="24"/>
+        </w:rPr>
+        <w:t>The min value (-1.345885e-15) is so close to zero as to indicate near-perfect multicollinearity</w:t>
       </w:r>
     </w:p>
     <w:p>
@@ -1852,7 +1849,13 @@
         <w:rPr>
           <w:sz w:val="24"/>
         </w:rPr>
-        <w:t>Fit</w:t>
+        <w:t>F</w:t>
+      </w:r>
+      <w:r>
+        <w:rPr>
+          <w:sz w:val="24"/>
+        </w:rPr>
+        <w:t>it</w:t>
       </w:r>
       <w:r>
         <w:rPr>
@@ -2034,7 +2037,12 @@
         <w:ind w:left="1545"/>
       </w:pPr>
       <w:r>
-        <w:t>Do you see any missing value(s) in the estimated regression coefficients vector? Explain</w:t>
+        <w:t xml:space="preserve">Do you see any missing value(s) in the estimated regression coefficients vector? </w:t>
+      </w:r>
+      <w:bookmarkStart w:id="0" w:name="_GoBack"/>
+      <w:bookmarkEnd w:id="0"/>
+      <w:r>
+        <w:t>Explain</w:t>
       </w:r>
       <w:r>
         <w:rPr>
@@ -2124,11 +2132,7 @@
         <w:t xml:space="preserve"> </w:t>
       </w:r>
       <w:r>
-        <w:t xml:space="preserve">structure </w:t>
-      </w:r>
-      <w:r>
-        <w:lastRenderedPageBreak/>
-        <w:t>and</w:t>
+        <w:t>structure and</w:t>
       </w:r>
       <w:r>
         <w:rPr>
@@ -2284,7 +2288,11 @@
         <w:t xml:space="preserve"> </w:t>
       </w:r>
       <w:r>
-        <w:t xml:space="preserve">a more plausible model </w:t>
+        <w:t xml:space="preserve">a </w:t>
+      </w:r>
+      <w:r>
+        <w:lastRenderedPageBreak/>
+        <w:t xml:space="preserve">more plausible model </w:t>
       </w:r>
       <w:r>
         <w:rPr>
@@ -3519,24 +3527,20 @@
     </w:p>
     <w:p>
       <w:pPr>
-        <w:spacing w:line="247" w:lineRule="auto"/>
-        <w:sectPr>
-          <w:type w:val="continuous"/>
-          <w:pgSz w:w="12240" w:h="15840"/>
-          <w:pgMar w:top="1380" w:right="1340" w:bottom="280" w:left="1320" w:header="720" w:footer="720" w:gutter="0"/>
-          <w:cols w:space="720"/>
-        </w:sectPr>
-      </w:pPr>
-    </w:p>
-    <w:p>
-      <w:pPr>
         <w:pStyle w:val="BodyText"/>
         <w:spacing w:before="61" w:line="247" w:lineRule="auto"/>
         <w:ind w:left="129"/>
       </w:pPr>
-      <w:r>
-        <w:lastRenderedPageBreak/>
-        <w:t>and practices of expectant mothers and the birthweight of their children. Note that mothers included</w:t>
+      <w:proofErr w:type="spellStart"/>
+      <w:r>
+        <w:t>Henry.feinman</w:t>
+      </w:r>
+      <w:r>
+        <w:t>and</w:t>
+      </w:r>
+      <w:proofErr w:type="spellEnd"/>
+      <w:r>
+        <w:t xml:space="preserve"> practices of expectant mothers and the birthweight of their children. Note that mothers included</w:t>
       </w:r>
       <w:r>
         <w:rPr>
@@ -5071,7 +5075,14 @@
         <w:rPr>
           <w:sz w:val="24"/>
         </w:rPr>
-        <w:t>the response variable and treating rest of the variables as covariates. In your model building exercise, the following considerations can prove helpful:</w:t>
+        <w:t xml:space="preserve">the response variable and treating rest of the variables as covariates. In your model building </w:t>
+      </w:r>
+      <w:r>
+        <w:rPr>
+          <w:sz w:val="24"/>
+        </w:rPr>
+        <w:lastRenderedPageBreak/>
+        <w:t>exercise, the following considerations can prove helpful:</w:t>
       </w:r>
     </w:p>
     <w:p>

</xml_diff>